<commit_message>
Pause System Update (Inventory Implementation On New Pause System + More Robust Pause System)
</commit_message>
<xml_diff>
--- a/External Assets/UI Presentations/UI ASSET LIST.docx
+++ b/External Assets/UI Presentations/UI ASSET LIST.docx
@@ -114,7 +114,39 @@
           <w:iCs/>
           <w:lang w:val="en-US"/>
         </w:rPr>
-        <w:t>Pentagram (1000x100)</w:t>
+        <w:t>Pentagram (1</w:t>
+      </w:r>
+      <w:r>
+        <w:rPr>
+          <w:i/>
+          <w:iCs/>
+          <w:lang w:val="en-US"/>
+        </w:rPr>
+        <w:t>500</w:t>
+      </w:r>
+      <w:r>
+        <w:rPr>
+          <w:i/>
+          <w:iCs/>
+          <w:lang w:val="en-US"/>
+        </w:rPr>
+        <w:t>x</w:t>
+      </w:r>
+      <w:r>
+        <w:rPr>
+          <w:i/>
+          <w:iCs/>
+          <w:lang w:val="en-US"/>
+        </w:rPr>
+        <w:t>5</w:t>
+      </w:r>
+      <w:r>
+        <w:rPr>
+          <w:i/>
+          <w:iCs/>
+          <w:lang w:val="en-US"/>
+        </w:rPr>
+        <w:t>00)</w:t>
       </w:r>
     </w:p>
     <w:p>
@@ -274,67 +306,121 @@
           </wp:anchor>
         </w:drawing>
       </w:r>
-      <w:proofErr w:type="spellStart"/>
-      <w:r>
-        <w:rPr>
-          <w:i/>
-          <w:iCs/>
-          <w:lang w:val="en-US"/>
-        </w:rPr>
-        <w:t>PentagramNoStart</w:t>
-      </w:r>
-      <w:proofErr w:type="spellEnd"/>
-      <w:r>
-        <w:rPr>
-          <w:i/>
-          <w:iCs/>
-          <w:lang w:val="en-US"/>
-        </w:rPr>
-        <w:t xml:space="preserve"> (1000x100)</w:t>
-      </w:r>
-    </w:p>
-    <w:p>
-      <w:pPr>
-        <w:rPr>
-          <w:i/>
-          <w:iCs/>
-          <w:lang w:val="en-US"/>
-        </w:rPr>
-      </w:pPr>
-    </w:p>
-    <w:p>
-      <w:pPr>
-        <w:rPr>
-          <w:i/>
-          <w:iCs/>
-          <w:lang w:val="en-US"/>
-        </w:rPr>
-      </w:pPr>
-    </w:p>
-    <w:p>
-      <w:pPr>
-        <w:rPr>
-          <w:i/>
-          <w:iCs/>
-          <w:lang w:val="en-US"/>
-        </w:rPr>
-      </w:pPr>
-    </w:p>
-    <w:p>
-      <w:pPr>
-        <w:rPr>
-          <w:i/>
-          <w:iCs/>
-          <w:lang w:val="en-US"/>
-        </w:rPr>
-      </w:pPr>
-      <w:r>
-        <w:rPr>
-          <w:i/>
-          <w:iCs/>
-          <w:lang w:val="en-US"/>
-        </w:rPr>
-        <w:t>Pause Pentagram 1 Left (250x100)</w:t>
+      <w:r>
+        <w:rPr>
+          <w:i/>
+          <w:iCs/>
+          <w:lang w:val="en-US"/>
+        </w:rPr>
+        <w:t>PentagramNoStart (1</w:t>
+      </w:r>
+      <w:r>
+        <w:rPr>
+          <w:i/>
+          <w:iCs/>
+          <w:lang w:val="en-US"/>
+        </w:rPr>
+        <w:t>5</w:t>
+      </w:r>
+      <w:r>
+        <w:rPr>
+          <w:i/>
+          <w:iCs/>
+          <w:lang w:val="en-US"/>
+        </w:rPr>
+        <w:t>00x</w:t>
+      </w:r>
+      <w:r>
+        <w:rPr>
+          <w:i/>
+          <w:iCs/>
+          <w:lang w:val="en-US"/>
+        </w:rPr>
+        <w:t>5</w:t>
+      </w:r>
+      <w:r>
+        <w:rPr>
+          <w:i/>
+          <w:iCs/>
+          <w:lang w:val="en-US"/>
+        </w:rPr>
+        <w:t>00)</w:t>
+      </w:r>
+    </w:p>
+    <w:p>
+      <w:pPr>
+        <w:rPr>
+          <w:i/>
+          <w:iCs/>
+          <w:lang w:val="en-US"/>
+        </w:rPr>
+      </w:pPr>
+    </w:p>
+    <w:p>
+      <w:pPr>
+        <w:rPr>
+          <w:i/>
+          <w:iCs/>
+          <w:lang w:val="en-US"/>
+        </w:rPr>
+      </w:pPr>
+    </w:p>
+    <w:p>
+      <w:pPr>
+        <w:rPr>
+          <w:i/>
+          <w:iCs/>
+          <w:lang w:val="en-US"/>
+        </w:rPr>
+      </w:pPr>
+    </w:p>
+    <w:p>
+      <w:pPr>
+        <w:rPr>
+          <w:i/>
+          <w:iCs/>
+          <w:lang w:val="en-US"/>
+        </w:rPr>
+      </w:pPr>
+      <w:r>
+        <w:rPr>
+          <w:i/>
+          <w:iCs/>
+          <w:lang w:val="en-US"/>
+        </w:rPr>
+        <w:t>Pause Pentagram 1 Left (</w:t>
+      </w:r>
+      <w:r>
+        <w:rPr>
+          <w:i/>
+          <w:iCs/>
+          <w:lang w:val="en-US"/>
+        </w:rPr>
+        <w:t>1000</w:t>
+      </w:r>
+      <w:r>
+        <w:rPr>
+          <w:i/>
+          <w:iCs/>
+          <w:lang w:val="en-US"/>
+        </w:rPr>
+        <w:t>x</w:t>
+      </w:r>
+      <w:r>
+        <w:rPr>
+          <w:i/>
+          <w:iCs/>
+          <w:lang w:val="en-US"/>
+        </w:rPr>
+        <w:t>4</w:t>
+      </w:r>
+      <w:r>
+        <w:rPr>
+          <w:i/>
+          <w:iCs/>
+          <w:lang w:val="en-US"/>
+        </w:rPr>
+        <w:t>00)</w:t>
       </w:r>
     </w:p>
     <w:p>
@@ -512,31 +598,116 @@
           <w:iCs/>
           <w:lang w:val="en-US"/>
         </w:rPr>
-        <w:t xml:space="preserve">Pause Pentagram </w:t>
-      </w:r>
-      <w:r>
-        <w:rPr>
-          <w:i/>
-          <w:iCs/>
-          <w:lang w:val="en-US"/>
-        </w:rPr>
-        <w:t>2</w:t>
-      </w:r>
-      <w:r>
-        <w:rPr>
-          <w:i/>
-          <w:iCs/>
-          <w:lang w:val="en-US"/>
-        </w:rPr>
-        <w:t xml:space="preserve"> Left (250x10</w:t>
-      </w:r>
-      <w:r>
-        <w:rPr>
-          <w:i/>
-          <w:iCs/>
-          <w:lang w:val="en-US"/>
-        </w:rPr>
-        <w:t>0</w:t>
+        <w:t>Pause Pentagram 2 Left (</w:t>
+      </w:r>
+      <w:r>
+        <w:rPr>
+          <w:i/>
+          <w:iCs/>
+          <w:lang w:val="en-US"/>
+        </w:rPr>
+        <w:t>1000</w:t>
+      </w:r>
+      <w:r>
+        <w:rPr>
+          <w:i/>
+          <w:iCs/>
+          <w:lang w:val="en-US"/>
+        </w:rPr>
+        <w:t>x</w:t>
+      </w:r>
+      <w:r>
+        <w:rPr>
+          <w:i/>
+          <w:iCs/>
+          <w:lang w:val="en-US"/>
+        </w:rPr>
+        <w:t>4</w:t>
+      </w:r>
+      <w:r>
+        <w:rPr>
+          <w:i/>
+          <w:iCs/>
+          <w:lang w:val="en-US"/>
+        </w:rPr>
+        <w:t>00)</w:t>
+      </w:r>
+    </w:p>
+    <w:p>
+      <w:pPr>
+        <w:rPr>
+          <w:i/>
+          <w:iCs/>
+          <w:lang w:val="en-US"/>
+        </w:rPr>
+      </w:pPr>
+    </w:p>
+    <w:p>
+      <w:pPr>
+        <w:rPr>
+          <w:i/>
+          <w:iCs/>
+          <w:lang w:val="en-US"/>
+        </w:rPr>
+      </w:pPr>
+    </w:p>
+    <w:p>
+      <w:pPr>
+        <w:rPr>
+          <w:i/>
+          <w:iCs/>
+          <w:lang w:val="en-US"/>
+        </w:rPr>
+      </w:pPr>
+    </w:p>
+    <w:p>
+      <w:pPr>
+        <w:rPr>
+          <w:i/>
+          <w:iCs/>
+          <w:lang w:val="en-US"/>
+        </w:rPr>
+      </w:pPr>
+    </w:p>
+    <w:p>
+      <w:pPr>
+        <w:rPr>
+          <w:i/>
+          <w:iCs/>
+          <w:lang w:val="en-US"/>
+        </w:rPr>
+      </w:pPr>
+      <w:r>
+        <w:rPr>
+          <w:i/>
+          <w:iCs/>
+          <w:lang w:val="en-US"/>
+        </w:rPr>
+        <w:t>Stop Pentagram (</w:t>
+      </w:r>
+      <w:r>
+        <w:rPr>
+          <w:i/>
+          <w:iCs/>
+          <w:lang w:val="en-US"/>
+        </w:rPr>
+        <w:t>1024</w:t>
+      </w:r>
+      <w:r>
+        <w:rPr>
+          <w:i/>
+          <w:iCs/>
+          <w:lang w:val="en-US"/>
+        </w:rPr>
+        <w:t>x</w:t>
+      </w:r>
+      <w:r>
+        <w:rPr>
+          <w:i/>
+          <w:iCs/>
+          <w:lang w:val="en-US"/>
+        </w:rPr>
+        <w:t>1024</w:t>
       </w:r>
       <w:r>
         <w:rPr>
@@ -545,59 +716,6 @@
           <w:lang w:val="en-US"/>
         </w:rPr>
         <w:t>)</w:t>
-      </w:r>
-    </w:p>
-    <w:p>
-      <w:pPr>
-        <w:rPr>
-          <w:i/>
-          <w:iCs/>
-          <w:lang w:val="en-US"/>
-        </w:rPr>
-      </w:pPr>
-    </w:p>
-    <w:p>
-      <w:pPr>
-        <w:rPr>
-          <w:i/>
-          <w:iCs/>
-          <w:lang w:val="en-US"/>
-        </w:rPr>
-      </w:pPr>
-    </w:p>
-    <w:p>
-      <w:pPr>
-        <w:rPr>
-          <w:i/>
-          <w:iCs/>
-          <w:lang w:val="en-US"/>
-        </w:rPr>
-      </w:pPr>
-    </w:p>
-    <w:p>
-      <w:pPr>
-        <w:rPr>
-          <w:i/>
-          <w:iCs/>
-          <w:lang w:val="en-US"/>
-        </w:rPr>
-      </w:pPr>
-    </w:p>
-    <w:p>
-      <w:pPr>
-        <w:rPr>
-          <w:i/>
-          <w:iCs/>
-          <w:lang w:val="en-US"/>
-        </w:rPr>
-      </w:pPr>
-      <w:r>
-        <w:rPr>
-          <w:i/>
-          <w:iCs/>
-          <w:lang w:val="en-US"/>
-        </w:rPr>
-        <w:t>Stop Pentagram (100x100)</w:t>
       </w:r>
     </w:p>
     <w:p>
@@ -842,31 +960,71 @@
           <w:iCs/>
           <w:lang w:val="en-US"/>
         </w:rPr>
-        <w:t xml:space="preserve">Clef #1 (512x512)               </w:t>
-      </w:r>
-      <w:r>
-        <w:rPr>
-          <w:i/>
-          <w:iCs/>
-          <w:lang w:val="en-US"/>
-        </w:rPr>
-        <w:t>Clef #</w:t>
-      </w:r>
-      <w:r>
-        <w:rPr>
-          <w:i/>
-          <w:iCs/>
-          <w:lang w:val="en-US"/>
-        </w:rPr>
-        <w:t>2</w:t>
-      </w:r>
-      <w:r>
-        <w:rPr>
-          <w:i/>
-          <w:iCs/>
-          <w:lang w:val="en-US"/>
-        </w:rPr>
-        <w:t xml:space="preserve"> (512x512) </w:t>
+        <w:t>Clef #1 (</w:t>
+      </w:r>
+      <w:r>
+        <w:rPr>
+          <w:i/>
+          <w:iCs/>
+          <w:lang w:val="en-US"/>
+        </w:rPr>
+        <w:t>2048</w:t>
+      </w:r>
+      <w:r>
+        <w:rPr>
+          <w:i/>
+          <w:iCs/>
+          <w:lang w:val="en-US"/>
+        </w:rPr>
+        <w:t>x</w:t>
+      </w:r>
+      <w:r>
+        <w:rPr>
+          <w:i/>
+          <w:iCs/>
+          <w:lang w:val="en-US"/>
+        </w:rPr>
+        <w:t>2048</w:t>
+      </w:r>
+      <w:r>
+        <w:rPr>
+          <w:i/>
+          <w:iCs/>
+          <w:lang w:val="en-US"/>
+        </w:rPr>
+        <w:t>)               Clef #2 (</w:t>
+      </w:r>
+      <w:r>
+        <w:rPr>
+          <w:i/>
+          <w:iCs/>
+          <w:lang w:val="en-US"/>
+        </w:rPr>
+        <w:t>2048</w:t>
+      </w:r>
+      <w:r>
+        <w:rPr>
+          <w:i/>
+          <w:iCs/>
+          <w:lang w:val="en-US"/>
+        </w:rPr>
+        <w:t>x</w:t>
+      </w:r>
+      <w:r>
+        <w:rPr>
+          <w:i/>
+          <w:iCs/>
+          <w:lang w:val="en-US"/>
+        </w:rPr>
+        <w:t>2048</w:t>
+      </w:r>
+      <w:r>
+        <w:rPr>
+          <w:i/>
+          <w:iCs/>
+          <w:lang w:val="en-US"/>
+        </w:rPr>
+        <w:t xml:space="preserve">) </w:t>
       </w:r>
     </w:p>
     <w:p>
@@ -985,45 +1143,86 @@
           <w:iCs/>
           <w:lang w:val="en-US"/>
         </w:rPr>
-        <w:t>Pause</w:t>
-      </w:r>
-      <w:r>
-        <w:rPr>
-          <w:i/>
-          <w:iCs/>
-          <w:lang w:val="en-US"/>
-        </w:rPr>
-        <w:t xml:space="preserve"> #1 (512x512)               </w:t>
-      </w:r>
-      <w:r>
-        <w:rPr>
-          <w:i/>
-          <w:iCs/>
-          <w:lang w:val="en-US"/>
-        </w:rPr>
-        <w:t>Pause</w:t>
-      </w:r>
-      <w:r>
-        <w:rPr>
-          <w:i/>
-          <w:iCs/>
-          <w:lang w:val="en-US"/>
-        </w:rPr>
-        <w:t xml:space="preserve"> #2 (512x512) </w:t>
-      </w:r>
-    </w:p>
-    <w:p>
-      <w:pPr>
-        <w:rPr>
-          <w:i/>
-          <w:iCs/>
-          <w:lang w:val="en-US"/>
-        </w:rPr>
-      </w:pPr>
-      <w:r>
-        <w:rPr>
-          <w:i/>
-          <w:iCs/>
+        <w:t>Pause #1 (</w:t>
+      </w:r>
+      <w:r>
+        <w:rPr>
+          <w:i/>
+          <w:iCs/>
+          <w:lang w:val="en-US"/>
+        </w:rPr>
+        <w:t>2048</w:t>
+      </w:r>
+      <w:r>
+        <w:rPr>
+          <w:i/>
+          <w:iCs/>
+          <w:lang w:val="en-US"/>
+        </w:rPr>
+        <w:t>x</w:t>
+      </w:r>
+      <w:r>
+        <w:rPr>
+          <w:i/>
+          <w:iCs/>
+          <w:lang w:val="en-US"/>
+        </w:rPr>
+        <w:t>2048</w:t>
+      </w:r>
+      <w:r>
+        <w:rPr>
+          <w:i/>
+          <w:iCs/>
+          <w:lang w:val="en-US"/>
+        </w:rPr>
+        <w:t>)               Pause #2 (</w:t>
+      </w:r>
+      <w:r>
+        <w:rPr>
+          <w:i/>
+          <w:iCs/>
+          <w:lang w:val="en-US"/>
+        </w:rPr>
+        <w:t>2048</w:t>
+      </w:r>
+      <w:r>
+        <w:rPr>
+          <w:i/>
+          <w:iCs/>
+          <w:lang w:val="en-US"/>
+        </w:rPr>
+        <w:t>x</w:t>
+      </w:r>
+      <w:r>
+        <w:rPr>
+          <w:i/>
+          <w:iCs/>
+          <w:lang w:val="en-US"/>
+        </w:rPr>
+        <w:t>2048</w:t>
+      </w:r>
+      <w:r>
+        <w:rPr>
+          <w:i/>
+          <w:iCs/>
+          <w:lang w:val="en-US"/>
+        </w:rPr>
+        <w:t xml:space="preserve">) </w:t>
+      </w:r>
+    </w:p>
+    <w:p>
+      <w:pPr>
+        <w:rPr>
+          <w:i/>
+          <w:iCs/>
+          <w:lang w:val="en-US"/>
+        </w:rPr>
+      </w:pPr>
+      <w:r>
+        <w:rPr>
+          <w:i/>
+          <w:iCs/>
+          <w:noProof/>
         </w:rPr>
         <w:lastRenderedPageBreak/>
         <w:drawing>
@@ -1094,6 +1293,7 @@
         <w:rPr>
           <w:i/>
           <w:iCs/>
+          <w:noProof/>
         </w:rPr>
         <w:drawing>
           <wp:anchor distT="0" distB="0" distL="114300" distR="114300" simplePos="0" relativeHeight="251668480" behindDoc="0" locked="0" layoutInCell="1" allowOverlap="1" wp14:anchorId="1E771FC8" wp14:editId="75768597">
@@ -1313,7 +1513,6 @@
         </w:rPr>
       </w:pPr>
       <w:hyperlink r:id="rId17" w:history="1">
-        <w:proofErr w:type="spellStart"/>
         <w:r>
           <w:rPr>
             <w:rStyle w:val="Hyperlink"/>
@@ -1321,13 +1520,36 @@
           </w:rPr>
           <w:t>Cornino</w:t>
         </w:r>
-        <w:proofErr w:type="spellEnd"/>
       </w:hyperlink>
       <w:r>
         <w:rPr>
           <w:lang w:val="en-US"/>
         </w:rPr>
-        <w:t xml:space="preserve"> (512x512)</w:t>
+        <w:t xml:space="preserve"> (</w:t>
+      </w:r>
+      <w:r>
+        <w:rPr>
+          <w:lang w:val="en-US"/>
+        </w:rPr>
+        <w:t>2048</w:t>
+      </w:r>
+      <w:r>
+        <w:rPr>
+          <w:lang w:val="en-US"/>
+        </w:rPr>
+        <w:t>x</w:t>
+      </w:r>
+      <w:r>
+        <w:rPr>
+          <w:lang w:val="en-US"/>
+        </w:rPr>
+        <w:t>2048</w:t>
+      </w:r>
+      <w:r>
+        <w:rPr>
+          <w:lang w:val="en-US"/>
+        </w:rPr>
+        <w:t>)</w:t>
       </w:r>
     </w:p>
     <w:p>
@@ -1355,7 +1577,31 @@
         <w:rPr>
           <w:lang w:val="en-US"/>
         </w:rPr>
-        <w:t xml:space="preserve"> (512x512)</w:t>
+        <w:t xml:space="preserve"> (</w:t>
+      </w:r>
+      <w:r>
+        <w:rPr>
+          <w:lang w:val="en-US"/>
+        </w:rPr>
+        <w:t>2048</w:t>
+      </w:r>
+      <w:r>
+        <w:rPr>
+          <w:lang w:val="en-US"/>
+        </w:rPr>
+        <w:t>x</w:t>
+      </w:r>
+      <w:r>
+        <w:rPr>
+          <w:lang w:val="en-US"/>
+        </w:rPr>
+        <w:t>2048</w:t>
+      </w:r>
+      <w:r>
+        <w:rPr>
+          <w:lang w:val="en-US"/>
+        </w:rPr>
+        <w:t>)</w:t>
       </w:r>
     </w:p>
     <w:p>
@@ -1383,21 +1629,31 @@
         <w:rPr>
           <w:lang w:val="en-US"/>
         </w:rPr>
-        <w:t xml:space="preserve">  (512x512) [But </w:t>
-      </w:r>
-      <w:proofErr w:type="gramStart"/>
-      <w:r>
-        <w:rPr>
-          <w:lang w:val="en-US"/>
-        </w:rPr>
-        <w:t>made out of</w:t>
-      </w:r>
-      <w:proofErr w:type="gramEnd"/>
-      <w:r>
-        <w:rPr>
-          <w:lang w:val="en-US"/>
-        </w:rPr>
-        <w:t xml:space="preserve"> gold]</w:t>
+        <w:t xml:space="preserve">  (</w:t>
+      </w:r>
+      <w:r>
+        <w:rPr>
+          <w:lang w:val="en-US"/>
+        </w:rPr>
+        <w:t>2048</w:t>
+      </w:r>
+      <w:r>
+        <w:rPr>
+          <w:lang w:val="en-US"/>
+        </w:rPr>
+        <w:t>x</w:t>
+      </w:r>
+      <w:r>
+        <w:rPr>
+          <w:lang w:val="en-US"/>
+        </w:rPr>
+        <w:t>2048</w:t>
+      </w:r>
+      <w:r>
+        <w:rPr>
+          <w:lang w:val="en-US"/>
+        </w:rPr>
+        <w:t>) [But made out of gold]</w:t>
       </w:r>
     </w:p>
     <w:p>
@@ -1425,21 +1681,31 @@
         <w:rPr>
           <w:lang w:val="en-US"/>
         </w:rPr>
-        <w:t xml:space="preserve"> (512x512) [But </w:t>
-      </w:r>
-      <w:proofErr w:type="gramStart"/>
-      <w:r>
-        <w:rPr>
-          <w:lang w:val="en-US"/>
-        </w:rPr>
-        <w:t>made out of</w:t>
-      </w:r>
-      <w:proofErr w:type="gramEnd"/>
-      <w:r>
-        <w:rPr>
-          <w:lang w:val="en-US"/>
-        </w:rPr>
-        <w:t xml:space="preserve"> glass]</w:t>
+        <w:t xml:space="preserve"> (</w:t>
+      </w:r>
+      <w:r>
+        <w:rPr>
+          <w:lang w:val="en-US"/>
+        </w:rPr>
+        <w:t>2048</w:t>
+      </w:r>
+      <w:r>
+        <w:rPr>
+          <w:lang w:val="en-US"/>
+        </w:rPr>
+        <w:t>x</w:t>
+      </w:r>
+      <w:r>
+        <w:rPr>
+          <w:lang w:val="en-US"/>
+        </w:rPr>
+        <w:t>2048</w:t>
+      </w:r>
+      <w:r>
+        <w:rPr>
+          <w:lang w:val="en-US"/>
+        </w:rPr>
+        <w:t>) [But made out of glass]</w:t>
       </w:r>
     </w:p>
     <w:p>
@@ -1467,21 +1733,31 @@
         <w:rPr>
           <w:lang w:val="en-US"/>
         </w:rPr>
-        <w:t xml:space="preserve"> (512x512) [But </w:t>
-      </w:r>
-      <w:proofErr w:type="gramStart"/>
-      <w:r>
-        <w:rPr>
-          <w:lang w:val="en-US"/>
-        </w:rPr>
-        <w:t>made out of</w:t>
-      </w:r>
-      <w:proofErr w:type="gramEnd"/>
-      <w:r>
-        <w:rPr>
-          <w:lang w:val="en-US"/>
-        </w:rPr>
-        <w:t xml:space="preserve"> marble]</w:t>
+        <w:t xml:space="preserve"> (</w:t>
+      </w:r>
+      <w:r>
+        <w:rPr>
+          <w:lang w:val="en-US"/>
+        </w:rPr>
+        <w:t>2048</w:t>
+      </w:r>
+      <w:r>
+        <w:rPr>
+          <w:lang w:val="en-US"/>
+        </w:rPr>
+        <w:t>x</w:t>
+      </w:r>
+      <w:r>
+        <w:rPr>
+          <w:lang w:val="en-US"/>
+        </w:rPr>
+        <w:t>2048</w:t>
+      </w:r>
+      <w:r>
+        <w:rPr>
+          <w:lang w:val="en-US"/>
+        </w:rPr>
+        <w:t>) [But made out of marble]</w:t>
       </w:r>
     </w:p>
     <w:p>
@@ -1509,7 +1785,31 @@
         <w:rPr>
           <w:lang w:val="en-US"/>
         </w:rPr>
-        <w:t xml:space="preserve"> (512x512) </w:t>
+        <w:t xml:space="preserve"> (</w:t>
+      </w:r>
+      <w:r>
+        <w:rPr>
+          <w:lang w:val="en-US"/>
+        </w:rPr>
+        <w:t>2048</w:t>
+      </w:r>
+      <w:r>
+        <w:rPr>
+          <w:lang w:val="en-US"/>
+        </w:rPr>
+        <w:t>x</w:t>
+      </w:r>
+      <w:r>
+        <w:rPr>
+          <w:lang w:val="en-US"/>
+        </w:rPr>
+        <w:t>2048</w:t>
+      </w:r>
+      <w:r>
+        <w:rPr>
+          <w:lang w:val="en-US"/>
+        </w:rPr>
+        <w:t xml:space="preserve">) </w:t>
       </w:r>
     </w:p>
     <w:p>
@@ -1525,28 +1825,43 @@
         </w:rPr>
       </w:pPr>
       <w:hyperlink r:id="rId23" w:anchor="/media/File:Modelli_di_coppole.jpg" w:history="1">
-        <w:proofErr w:type="spellStart"/>
         <w:r>
           <w:rPr>
             <w:rStyle w:val="Hyperlink"/>
             <w:lang w:val="en-US"/>
           </w:rPr>
-          <w:t>Masaniello’s</w:t>
-        </w:r>
-        <w:proofErr w:type="spellEnd"/>
-        <w:r>
-          <w:rPr>
-            <w:rStyle w:val="Hyperlink"/>
-            <w:lang w:val="en-US"/>
-          </w:rPr>
-          <w:t xml:space="preserve"> Coppola</w:t>
+          <w:t>Masaniello’s Coppola</w:t>
         </w:r>
       </w:hyperlink>
       <w:r>
         <w:rPr>
           <w:lang w:val="en-US"/>
         </w:rPr>
-        <w:t xml:space="preserve"> (512x512) [darkish red, velvety co</w:t>
+        <w:t xml:space="preserve"> (</w:t>
+      </w:r>
+      <w:r>
+        <w:rPr>
+          <w:lang w:val="en-US"/>
+        </w:rPr>
+        <w:t>2048</w:t>
+      </w:r>
+      <w:r>
+        <w:rPr>
+          <w:lang w:val="en-US"/>
+        </w:rPr>
+        <w:t>x</w:t>
+      </w:r>
+      <w:r>
+        <w:rPr>
+          <w:lang w:val="en-US"/>
+        </w:rPr>
+        <w:t>2048</w:t>
+      </w:r>
+      <w:r>
+        <w:rPr>
+          <w:lang w:val="en-US"/>
+        </w:rPr>
+        <w:t>) [darkish red, velvety co</w:t>
       </w:r>
       <w:r>
         <w:rPr>
@@ -1579,23 +1894,38 @@
             <w:rStyle w:val="Hyperlink"/>
             <w:lang w:val="en-US"/>
           </w:rPr>
-          <w:t xml:space="preserve">Broken </w:t>
+          <w:t>Broken Scacciapensieri</w:t>
         </w:r>
-        <w:proofErr w:type="spellStart"/>
-        <w:r>
-          <w:rPr>
-            <w:rStyle w:val="Hyperlink"/>
-            <w:lang w:val="en-US"/>
-          </w:rPr>
-          <w:t>Scacciapensieri</w:t>
-        </w:r>
-        <w:proofErr w:type="spellEnd"/>
       </w:hyperlink>
       <w:r>
         <w:rPr>
           <w:lang w:val="en-US"/>
         </w:rPr>
-        <w:t xml:space="preserve"> (512x512)</w:t>
+        <w:t xml:space="preserve"> (</w:t>
+      </w:r>
+      <w:r>
+        <w:rPr>
+          <w:lang w:val="en-US"/>
+        </w:rPr>
+        <w:t>2048</w:t>
+      </w:r>
+      <w:r>
+        <w:rPr>
+          <w:lang w:val="en-US"/>
+        </w:rPr>
+        <w:t>x</w:t>
+      </w:r>
+      <w:r>
+        <w:rPr>
+          <w:lang w:val="en-US"/>
+        </w:rPr>
+        <w:t>2048</w:t>
+      </w:r>
+      <w:r>
+        <w:rPr>
+          <w:lang w:val="en-US"/>
+        </w:rPr>
+        <w:t>)</w:t>
       </w:r>
     </w:p>
     <w:p>
@@ -1616,23 +1946,38 @@
             <w:rStyle w:val="Hyperlink"/>
             <w:lang w:val="en-US"/>
           </w:rPr>
-          <w:t xml:space="preserve">Old </w:t>
+          <w:t>Old Friscalettu</w:t>
         </w:r>
-        <w:proofErr w:type="spellStart"/>
-        <w:r>
-          <w:rPr>
-            <w:rStyle w:val="Hyperlink"/>
-            <w:lang w:val="en-US"/>
-          </w:rPr>
-          <w:t>Friscalettu</w:t>
-        </w:r>
-        <w:proofErr w:type="spellEnd"/>
       </w:hyperlink>
       <w:r>
         <w:rPr>
           <w:lang w:val="en-US"/>
         </w:rPr>
-        <w:t xml:space="preserve"> (512x512)</w:t>
+        <w:t xml:space="preserve"> (</w:t>
+      </w:r>
+      <w:r>
+        <w:rPr>
+          <w:lang w:val="en-US"/>
+        </w:rPr>
+        <w:t>2048</w:t>
+      </w:r>
+      <w:r>
+        <w:rPr>
+          <w:lang w:val="en-US"/>
+        </w:rPr>
+        <w:t>x</w:t>
+      </w:r>
+      <w:r>
+        <w:rPr>
+          <w:lang w:val="en-US"/>
+        </w:rPr>
+        <w:t>2048</w:t>
+      </w:r>
+      <w:r>
+        <w:rPr>
+          <w:lang w:val="en-US"/>
+        </w:rPr>
+        <w:t>)</w:t>
       </w:r>
     </w:p>
     <w:p>
@@ -1660,7 +2005,31 @@
         <w:rPr>
           <w:lang w:val="en-US"/>
         </w:rPr>
-        <w:t xml:space="preserve"> (512x512)</w:t>
+        <w:t xml:space="preserve"> (</w:t>
+      </w:r>
+      <w:r>
+        <w:rPr>
+          <w:lang w:val="en-US"/>
+        </w:rPr>
+        <w:t>2048</w:t>
+      </w:r>
+      <w:r>
+        <w:rPr>
+          <w:lang w:val="en-US"/>
+        </w:rPr>
+        <w:t>x</w:t>
+      </w:r>
+      <w:r>
+        <w:rPr>
+          <w:lang w:val="en-US"/>
+        </w:rPr>
+        <w:t>2048</w:t>
+      </w:r>
+      <w:r>
+        <w:rPr>
+          <w:lang w:val="en-US"/>
+        </w:rPr>
+        <w:t>)</w:t>
       </w:r>
     </w:p>
     <w:p>
@@ -1688,7 +2057,31 @@
         <w:rPr>
           <w:lang w:val="en-US"/>
         </w:rPr>
-        <w:t xml:space="preserve"> (512x512)</w:t>
+        <w:t xml:space="preserve"> (</w:t>
+      </w:r>
+      <w:r>
+        <w:rPr>
+          <w:lang w:val="en-US"/>
+        </w:rPr>
+        <w:t>2048</w:t>
+      </w:r>
+      <w:r>
+        <w:rPr>
+          <w:lang w:val="en-US"/>
+        </w:rPr>
+        <w:t>x</w:t>
+      </w:r>
+      <w:r>
+        <w:rPr>
+          <w:lang w:val="en-US"/>
+        </w:rPr>
+        <w:t>2048</w:t>
+      </w:r>
+      <w:r>
+        <w:rPr>
+          <w:lang w:val="en-US"/>
+        </w:rPr>
+        <w:t>)</w:t>
       </w:r>
     </w:p>
     <w:p>
@@ -1704,7 +2097,6 @@
         </w:rPr>
       </w:pPr>
       <w:hyperlink r:id="rId28" w:history="1">
-        <w:proofErr w:type="spellStart"/>
         <w:r>
           <w:rPr>
             <w:rStyle w:val="Hyperlink"/>
@@ -1712,13 +2104,36 @@
           </w:rPr>
           <w:t>Trinacria</w:t>
         </w:r>
-        <w:proofErr w:type="spellEnd"/>
       </w:hyperlink>
       <w:r>
         <w:rPr>
           <w:lang w:val="en-US"/>
         </w:rPr>
-        <w:t xml:space="preserve"> (512x512)</w:t>
+        <w:t xml:space="preserve"> (</w:t>
+      </w:r>
+      <w:r>
+        <w:rPr>
+          <w:lang w:val="en-US"/>
+        </w:rPr>
+        <w:t>2048</w:t>
+      </w:r>
+      <w:r>
+        <w:rPr>
+          <w:lang w:val="en-US"/>
+        </w:rPr>
+        <w:t>x</w:t>
+      </w:r>
+      <w:r>
+        <w:rPr>
+          <w:lang w:val="en-US"/>
+        </w:rPr>
+        <w:t>2048</w:t>
+      </w:r>
+      <w:r>
+        <w:rPr>
+          <w:lang w:val="en-US"/>
+        </w:rPr>
+        <w:t>)</w:t>
       </w:r>
     </w:p>
     <w:p>
@@ -1878,16 +2293,8 @@
         <w:rPr>
           <w:lang w:val="en-US"/>
         </w:rPr>
-        <w:t xml:space="preserve">Mask of </w:t>
-      </w:r>
-      <w:proofErr w:type="spellStart"/>
-      <w:r>
-        <w:rPr>
-          <w:lang w:val="en-US"/>
-        </w:rPr>
-        <w:t>Dosseno</w:t>
-      </w:r>
-      <w:proofErr w:type="spellEnd"/>
+        <w:t>Mask of Dosseno</w:t>
+      </w:r>
     </w:p>
     <w:p>
       <w:pPr>
@@ -1913,16 +2320,8 @@
         <w:rPr>
           <w:lang w:val="en-US"/>
         </w:rPr>
-        <w:t xml:space="preserve">Mask of the </w:t>
-      </w:r>
-      <w:proofErr w:type="spellStart"/>
-      <w:r>
-        <w:rPr>
-          <w:lang w:val="en-US"/>
-        </w:rPr>
-        <w:t>Abbatazzu</w:t>
-      </w:r>
-      <w:proofErr w:type="spellEnd"/>
+        <w:t>Mask of the Abbatazzu</w:t>
+      </w:r>
     </w:p>
     <w:p>
       <w:pPr>
@@ -1990,6 +2389,9 @@
         </w:rPr>
       </w:pPr>
       <w:r>
+        <w:rPr>
+          <w:noProof/>
+        </w:rPr>
         <w:drawing>
           <wp:anchor distT="0" distB="0" distL="114300" distR="114300" simplePos="0" relativeHeight="251670528" behindDoc="0" locked="0" layoutInCell="1" allowOverlap="1" wp14:anchorId="672559CF" wp14:editId="51475A99">
             <wp:simplePos x="0" y="0"/>
@@ -2286,62 +2688,30 @@
           <w:lang w:val="en-US"/>
         </w:rPr>
         <w:lastRenderedPageBreak/>
-        <w:t xml:space="preserve">Also try to aim for corner, bottom and side ones, so that they can be added </w:t>
-      </w:r>
-      <w:proofErr w:type="gramStart"/>
-      <w:r>
+        <w:t>Also try to aim for corner, bottom and side ones, so that they can be added in the Menu screens</w:t>
+      </w:r>
+    </w:p>
+    <w:p>
+      <w:pPr>
         <w:rPr>
           <w:color w:val="FF0000"/>
           <w:lang w:val="en-US"/>
         </w:rPr>
-        <w:t>in</w:t>
-      </w:r>
-      <w:proofErr w:type="gramEnd"/>
-      <w:r>
+      </w:pPr>
+    </w:p>
+    <w:p>
+      <w:pPr>
         <w:rPr>
           <w:color w:val="FF0000"/>
           <w:lang w:val="en-US"/>
         </w:rPr>
-        <w:t xml:space="preserve"> the Menu screens</w:t>
-      </w:r>
-    </w:p>
-    <w:p>
-      <w:pPr>
+      </w:pPr>
+      <w:r>
         <w:rPr>
           <w:color w:val="FF0000"/>
           <w:lang w:val="en-US"/>
         </w:rPr>
-      </w:pPr>
-    </w:p>
-    <w:p>
-      <w:pPr>
-        <w:rPr>
-          <w:color w:val="FF0000"/>
-          <w:lang w:val="en-US"/>
-        </w:rPr>
-      </w:pPr>
-      <w:r>
-        <w:rPr>
-          <w:color w:val="FF0000"/>
-          <w:lang w:val="en-US"/>
-        </w:rPr>
-        <w:t xml:space="preserve">Remember that we are looking for subtle and hand drawn </w:t>
-      </w:r>
-      <w:proofErr w:type="gramStart"/>
-      <w:r>
-        <w:rPr>
-          <w:color w:val="FF0000"/>
-          <w:lang w:val="en-US"/>
-        </w:rPr>
-        <w:t>type</w:t>
-      </w:r>
-      <w:proofErr w:type="gramEnd"/>
-      <w:r>
-        <w:rPr>
-          <w:color w:val="FF0000"/>
-          <w:lang w:val="en-US"/>
-        </w:rPr>
-        <w:t xml:space="preserve"> of style, something like this, and even a little more subtle:</w:t>
+        <w:t>Remember that we are looking for subtle and hand drawn type of style, something like this, and even a little more subtle:</w:t>
       </w:r>
     </w:p>
     <w:p>
@@ -2595,35 +2965,7 @@
         <w:rPr>
           <w:lang w:val="en-US"/>
         </w:rPr>
-        <w:t xml:space="preserve">If you can also make </w:t>
-      </w:r>
-      <w:proofErr w:type="gramStart"/>
-      <w:r>
-        <w:rPr>
-          <w:lang w:val="en-US"/>
-        </w:rPr>
-        <w:t>a</w:t>
-      </w:r>
-      <w:proofErr w:type="gramEnd"/>
-      <w:r>
-        <w:rPr>
-          <w:lang w:val="en-US"/>
-        </w:rPr>
-        <w:t xml:space="preserve"> old paper texture like the ones we are using for the game currently, that would be great, because the one we are currently using is from the internet. It would be great if you </w:t>
-      </w:r>
-      <w:proofErr w:type="gramStart"/>
-      <w:r>
-        <w:rPr>
-          <w:lang w:val="en-US"/>
-        </w:rPr>
-        <w:t>can</w:t>
-      </w:r>
-      <w:proofErr w:type="gramEnd"/>
-      <w:r>
-        <w:rPr>
-          <w:lang w:val="en-US"/>
-        </w:rPr>
-        <w:t xml:space="preserve"> also make details like wrinkles and things like that in the corners to add more depth to the texture.</w:t>
+        <w:t>If you can also make a old paper texture like the ones we are using for the game currently, that would be great, because the one we are currently using is from the internet. It would be great if you can also make details like wrinkles and things like that in the corners to add more depth to the texture.</w:t>
       </w:r>
     </w:p>
     <w:p>
@@ -2719,6 +3061,7 @@
       </w:r>
       <w:r>
         <w:rPr>
+          <w:noProof/>
           <w:lang w:val="en-US"/>
         </w:rPr>
         <w:drawing>
@@ -2868,6 +3211,7 @@
       </w:pPr>
       <w:r>
         <w:rPr>
+          <w:noProof/>
           <w:lang w:val="en-US"/>
         </w:rPr>
         <w:drawing>
@@ -3180,50 +3524,51 @@
         <w:rPr>
           <w:lang w:val="en-US"/>
         </w:rPr>
-        <w:t xml:space="preserve">Finally, we also need controller and keyboard and mouse iconography, something like this in dark brownish colors for all the buttons in the controllers (Xbox and PlayStation) and for </w:t>
-      </w:r>
-      <w:proofErr w:type="spellStart"/>
-      <w:r>
-        <w:rPr>
-          <w:lang w:val="en-US"/>
-        </w:rPr>
-        <w:t>Keybaord</w:t>
-      </w:r>
-      <w:proofErr w:type="spellEnd"/>
-      <w:r>
-        <w:rPr>
-          <w:lang w:val="en-US"/>
-        </w:rPr>
-        <w:t xml:space="preserve"> we can stick for now with WASD, Arrow Keys, Space bar, left click mouse, right click mouse, mouse movement, Shift Key, Esc Key.</w:t>
-      </w:r>
-    </w:p>
-    <w:p>
-      <w:pPr>
-        <w:rPr>
-          <w:lang w:val="en-US"/>
-        </w:rPr>
-      </w:pPr>
-    </w:p>
-    <w:p>
-      <w:pPr>
-        <w:rPr>
-          <w:lang w:val="en-US"/>
-        </w:rPr>
-      </w:pPr>
-      <w:r>
-        <w:rPr>
-          <w:lang w:val="en-US"/>
-        </w:rPr>
-        <w:t>This is an example of the look of it in terms of outline and fill, but remember, subtle and hand drawn style:</w:t>
-      </w:r>
-    </w:p>
-    <w:p>
-      <w:pPr>
-        <w:rPr>
-          <w:lang w:val="en-US"/>
-        </w:rPr>
-      </w:pPr>
-      <w:r>
+        <w:t>Finally, we also need controller and keyboard and mouse iconography, something like this in dark brownish colors for all the buttons in the controllers (Xbox and PlayStation) and for Keybaord we can stick for now with WASD, Arrow Keys, Space bar, left click mouse, right click mouse, mouse movement, Shift Key, Esc Key.</w:t>
+      </w:r>
+    </w:p>
+    <w:p>
+      <w:pPr>
+        <w:rPr>
+          <w:lang w:val="en-US"/>
+        </w:rPr>
+      </w:pPr>
+    </w:p>
+    <w:p>
+      <w:pPr>
+        <w:rPr>
+          <w:lang w:val="en-US"/>
+        </w:rPr>
+      </w:pPr>
+      <w:r>
+        <w:rPr>
+          <w:lang w:val="en-US"/>
+        </w:rPr>
+        <w:t>This is an example of the look of it in terms of outline and fill, but remember, subtle and hand drawn style</w:t>
+      </w:r>
+      <w:r>
+        <w:rPr>
+          <w:lang w:val="en-US"/>
+        </w:rPr>
+        <w:t xml:space="preserve"> (Icons should be 2048x2048)</w:t>
+      </w:r>
+      <w:r>
+        <w:rPr>
+          <w:lang w:val="en-US"/>
+        </w:rPr>
+        <w:t>:</w:t>
+      </w:r>
+    </w:p>
+    <w:p>
+      <w:pPr>
+        <w:rPr>
+          <w:lang w:val="en-US"/>
+        </w:rPr>
+      </w:pPr>
+      <w:r>
+        <w:rPr>
+          <w:noProof/>
+        </w:rPr>
         <w:drawing>
           <wp:anchor distT="0" distB="0" distL="114300" distR="114300" simplePos="0" relativeHeight="251680768" behindDoc="0" locked="0" layoutInCell="1" allowOverlap="1" wp14:anchorId="41F0C335" wp14:editId="2053F076">
             <wp:simplePos x="0" y="0"/>
@@ -4285,6 +4630,7 @@
   <w:style w:type="character" w:default="1" w:styleId="DefaultParagraphFont">
     <w:name w:val="Default Paragraph Font"/>
     <w:uiPriority w:val="1"/>
+    <w:semiHidden/>
     <w:unhideWhenUsed/>
   </w:style>
   <w:style w:type="table" w:default="1" w:styleId="TableNormal">

</xml_diff>